<commit_message>
opening new online desk at 12:00
</commit_message>
<xml_diff>
--- a/Dokumentácia.docx
+++ b/Dokumentácia.docx
@@ -8048,7 +8048,7 @@
           <w:noProof/>
         </w:rPr>
         <w:drawing>
-          <wp:anchor distT="0" distB="0" distL="114300" distR="114300" simplePos="0" relativeHeight="251666447" behindDoc="0" locked="0" layoutInCell="1" allowOverlap="1" wp14:anchorId="7311E5B2" wp14:editId="0DCD1B43">
+          <wp:anchor distT="0" distB="0" distL="114300" distR="114300" simplePos="0" relativeHeight="251666447" behindDoc="0" locked="0" layoutInCell="1" allowOverlap="1" wp14:anchorId="7311E5B2" wp14:editId="6E340E1B">
             <wp:simplePos x="0" y="0"/>
             <wp:positionH relativeFrom="column">
               <wp:align>center</wp:align>
@@ -8342,7 +8342,7 @@
           <w:noProof/>
         </w:rPr>
         <w:drawing>
-          <wp:anchor distT="0" distB="0" distL="114300" distR="114300" simplePos="0" relativeHeight="251669519" behindDoc="0" locked="0" layoutInCell="1" allowOverlap="1" wp14:anchorId="120AB2FF" wp14:editId="3C68713E">
+          <wp:anchor distT="0" distB="0" distL="114300" distR="114300" simplePos="0" relativeHeight="251669519" behindDoc="0" locked="0" layoutInCell="1" allowOverlap="1" wp14:anchorId="120AB2FF" wp14:editId="62B5A97D">
             <wp:simplePos x="0" y="0"/>
             <wp:positionH relativeFrom="page">
               <wp:align>center</wp:align>
@@ -9475,12 +9475,10 @@
                             <w:r>
                               <w:t xml:space="preserve"> Diagram tried zákazníka a jemu pridružených </w:t>
                             </w:r>
-                            <w:proofErr w:type="spellStart"/>
                             <w:r>
                               <w:t>enumov</w:t>
                             </w:r>
                             <w:bookmarkEnd w:id="32"/>
-                            <w:proofErr w:type="spellEnd"/>
                           </w:p>
                         </w:txbxContent>
                       </wps:txbx>
@@ -9535,12 +9533,10 @@
                       <w:r>
                         <w:t xml:space="preserve"> Diagram tried zákazníka a jemu pridružených </w:t>
                       </w:r>
-                      <w:proofErr w:type="spellStart"/>
                       <w:r>
                         <w:t>enumov</w:t>
                       </w:r>
                       <w:bookmarkEnd w:id="33"/>
-                      <w:proofErr w:type="spellEnd"/>
                     </w:p>
                   </w:txbxContent>
                 </v:textbox>
@@ -11923,7 +11919,7 @@
           <w:noProof/>
         </w:rPr>
         <w:drawing>
-          <wp:anchor distT="0" distB="0" distL="114300" distR="114300" simplePos="0" relativeHeight="251687951" behindDoc="0" locked="0" layoutInCell="1" allowOverlap="1" wp14:anchorId="1DCCEBF3" wp14:editId="6572A213">
+          <wp:anchor distT="0" distB="0" distL="114300" distR="114300" simplePos="0" relativeHeight="251687951" behindDoc="0" locked="0" layoutInCell="1" allowOverlap="1" wp14:anchorId="1DCCEBF3" wp14:editId="01FD0501">
             <wp:simplePos x="0" y="0"/>
             <wp:positionH relativeFrom="column">
               <wp:posOffset>-635</wp:posOffset>
@@ -11977,7 +11973,7 @@
           <w:noProof/>
         </w:rPr>
         <w:drawing>
-          <wp:anchor distT="0" distB="0" distL="114300" distR="114300" simplePos="0" relativeHeight="251684879" behindDoc="0" locked="0" layoutInCell="1" allowOverlap="1" wp14:anchorId="07549CD6" wp14:editId="6F9B2D4B">
+          <wp:anchor distT="0" distB="0" distL="114300" distR="114300" simplePos="0" relativeHeight="251684879" behindDoc="0" locked="0" layoutInCell="1" allowOverlap="1" wp14:anchorId="07549CD6" wp14:editId="6FE36740">
             <wp:simplePos x="0" y="0"/>
             <wp:positionH relativeFrom="column">
               <wp:posOffset>-25</wp:posOffset>
@@ -12122,13 +12118,8 @@
                             <w:r>
                               <w:t xml:space="preserve"> </w:t>
                             </w:r>
-                            <w:proofErr w:type="spellStart"/>
                             <w:r>
-                              <w:t>Tab</w:t>
-                            </w:r>
-                            <w:proofErr w:type="spellEnd"/>
-                            <w:r>
-                              <w:t xml:space="preserve"> pre závislosť času v rade na lístky od pokladní</w:t>
+                              <w:t>Tab pre závislosť času v rade na lístky od pokladní</w:t>
                             </w:r>
                             <w:bookmarkEnd w:id="60"/>
                           </w:p>
@@ -12188,13 +12179,8 @@
                       <w:r>
                         <w:t xml:space="preserve"> </w:t>
                       </w:r>
-                      <w:proofErr w:type="spellStart"/>
                       <w:r>
-                        <w:t>Tab</w:t>
-                      </w:r>
-                      <w:proofErr w:type="spellEnd"/>
-                      <w:r>
-                        <w:t xml:space="preserve"> pre závislosť času v rade na lístky od pokladní</w:t>
+                        <w:t>Tab pre závislosť času v rade na lístky od pokladní</w:t>
                       </w:r>
                       <w:bookmarkEnd w:id="61"/>
                     </w:p>
@@ -12211,7 +12197,7 @@
           <w:noProof/>
         </w:rPr>
         <w:drawing>
-          <wp:anchor distT="0" distB="0" distL="114300" distR="114300" simplePos="0" relativeHeight="251691023" behindDoc="0" locked="0" layoutInCell="1" allowOverlap="1" wp14:anchorId="72640638" wp14:editId="60174721">
+          <wp:anchor distT="0" distB="0" distL="114300" distR="114300" simplePos="0" relativeHeight="251691023" behindDoc="0" locked="0" layoutInCell="1" allowOverlap="1" wp14:anchorId="72640638" wp14:editId="36016DF0">
             <wp:simplePos x="0" y="0"/>
             <wp:positionH relativeFrom="column">
               <wp:posOffset>-635</wp:posOffset>
@@ -18856,6 +18842,23 @@
 </file>
 
 <file path=customXml/item1.xml><?xml version="1.0" encoding="utf-8"?>
+<p:properties xmlns:p="http://schemas.microsoft.com/office/2006/metadata/properties" xmlns:xsi="http://www.w3.org/2001/XMLSchema-instance" xmlns:pc="http://schemas.microsoft.com/office/infopath/2007/PartnerControls">
+  <documentManagement>
+    <_activity xmlns="cc60a68a-3357-44f3-9ca9-933f81a0079d" xsi:nil="true"/>
+  </documentManagement>
+</p:properties>
+</file>
+
+<file path=customXml/item2.xml><?xml version="1.0" encoding="utf-8"?>
+<?mso-contentType ?>
+<FormTemplates xmlns="http://schemas.microsoft.com/sharepoint/v3/contenttype/forms">
+  <Display>DocumentLibraryForm</Display>
+  <Edit>DocumentLibraryForm</Edit>
+  <New>DocumentLibraryForm</New>
+</FormTemplates>
+</file>
+
+<file path=customXml/item3.xml><?xml version="1.0" encoding="utf-8"?>
 <ct:contentTypeSchema xmlns:ct="http://schemas.microsoft.com/office/2006/metadata/contentType" xmlns:ma="http://schemas.microsoft.com/office/2006/metadata/properties/metaAttributes" ct:_="" ma:_="" ma:contentTypeName="Dokument" ma:contentTypeID="0x0101000639823113CD9049B269D69E9676C3AB" ma:contentTypeVersion="16" ma:contentTypeDescription="Umožňuje vytvoriť nový dokument." ma:contentTypeScope="" ma:versionID="c477c20e7627fd3c0d3323ab6301dbf6">
   <xsd:schema xmlns:xsd="http://www.w3.org/2001/XMLSchema" xmlns:xs="http://www.w3.org/2001/XMLSchema" xmlns:p="http://schemas.microsoft.com/office/2006/metadata/properties" xmlns:ns3="cc60a68a-3357-44f3-9ca9-933f81a0079d" xmlns:ns4="8a54f3d3-03ca-40fa-a572-7f0f7d2a6e63" targetNamespace="http://schemas.microsoft.com/office/2006/metadata/properties" ma:root="true" ma:fieldsID="877e41bf4d00bc27cc38dfe91aad4294" ns3:_="" ns4:_="">
     <xsd:import namespace="cc60a68a-3357-44f3-9ca9-933f81a0079d"/>
@@ -19094,23 +19097,6 @@
     <xs:element name="TermId" type="xs:string"/>
   </xs:schema>
 </ct:contentTypeSchema>
-</file>
-
-<file path=customXml/item2.xml><?xml version="1.0" encoding="utf-8"?>
-<?mso-contentType ?>
-<FormTemplates xmlns="http://schemas.microsoft.com/sharepoint/v3/contenttype/forms">
-  <Display>DocumentLibraryForm</Display>
-  <Edit>DocumentLibraryForm</Edit>
-  <New>DocumentLibraryForm</New>
-</FormTemplates>
-</file>
-
-<file path=customXml/item3.xml><?xml version="1.0" encoding="utf-8"?>
-<p:properties xmlns:p="http://schemas.microsoft.com/office/2006/metadata/properties" xmlns:xsi="http://www.w3.org/2001/XMLSchema-instance" xmlns:pc="http://schemas.microsoft.com/office/infopath/2007/PartnerControls">
-  <documentManagement>
-    <_activity xmlns="cc60a68a-3357-44f3-9ca9-933f81a0079d" xsi:nil="true"/>
-  </documentManagement>
-</p:properties>
 </file>
 
 <file path=customXml/item4.xml><?xml version="1.0" encoding="utf-8"?>
@@ -19794,6 +19780,24 @@
 </file>
 
 <file path=customXml/itemProps1.xml><?xml version="1.0" encoding="utf-8"?>
+<ds:datastoreItem xmlns:ds="http://schemas.openxmlformats.org/officeDocument/2006/customXml" ds:itemID="{D317F9DB-9713-40EC-949B-55FF3D0C1714}">
+  <ds:schemaRefs>
+    <ds:schemaRef ds:uri="http://schemas.microsoft.com/office/2006/metadata/properties"/>
+    <ds:schemaRef ds:uri="http://schemas.microsoft.com/office/infopath/2007/PartnerControls"/>
+    <ds:schemaRef ds:uri="cc60a68a-3357-44f3-9ca9-933f81a0079d"/>
+  </ds:schemaRefs>
+</ds:datastoreItem>
+</file>
+
+<file path=customXml/itemProps2.xml><?xml version="1.0" encoding="utf-8"?>
+<ds:datastoreItem xmlns:ds="http://schemas.openxmlformats.org/officeDocument/2006/customXml" ds:itemID="{03CA5D78-7CB6-42E2-A260-FC60D2A223E8}">
+  <ds:schemaRefs>
+    <ds:schemaRef ds:uri="http://schemas.microsoft.com/sharepoint/v3/contenttype/forms"/>
+  </ds:schemaRefs>
+</ds:datastoreItem>
+</file>
+
+<file path=customXml/itemProps3.xml><?xml version="1.0" encoding="utf-8"?>
 <ds:datastoreItem xmlns:ds="http://schemas.openxmlformats.org/officeDocument/2006/customXml" ds:itemID="{72232176-32D0-4F40-995C-1F6A1BADB6F1}">
   <ds:schemaRefs>
     <ds:schemaRef ds:uri="http://schemas.microsoft.com/office/2006/metadata/contentType"/>
@@ -19812,24 +19816,6 @@
 </ds:datastoreItem>
 </file>
 
-<file path=customXml/itemProps2.xml><?xml version="1.0" encoding="utf-8"?>
-<ds:datastoreItem xmlns:ds="http://schemas.openxmlformats.org/officeDocument/2006/customXml" ds:itemID="{03CA5D78-7CB6-42E2-A260-FC60D2A223E8}">
-  <ds:schemaRefs>
-    <ds:schemaRef ds:uri="http://schemas.microsoft.com/sharepoint/v3/contenttype/forms"/>
-  </ds:schemaRefs>
-</ds:datastoreItem>
-</file>
-
-<file path=customXml/itemProps3.xml><?xml version="1.0" encoding="utf-8"?>
-<ds:datastoreItem xmlns:ds="http://schemas.openxmlformats.org/officeDocument/2006/customXml" ds:itemID="{D317F9DB-9713-40EC-949B-55FF3D0C1714}">
-  <ds:schemaRefs>
-    <ds:schemaRef ds:uri="http://schemas.microsoft.com/office/2006/metadata/properties"/>
-    <ds:schemaRef ds:uri="http://schemas.microsoft.com/office/infopath/2007/PartnerControls"/>
-    <ds:schemaRef ds:uri="cc60a68a-3357-44f3-9ca9-933f81a0079d"/>
-  </ds:schemaRefs>
-</ds:datastoreItem>
-</file>
-
 <file path=customXml/itemProps4.xml><?xml version="1.0" encoding="utf-8"?>
 <ds:datastoreItem xmlns:ds="http://schemas.openxmlformats.org/officeDocument/2006/customXml" ds:itemID="{F0E7E72B-A41C-469B-A3A7-9AF351F1A301}">
   <ds:schemaRefs>

</xml_diff>